<commit_message>
Versão 2 - 28/09
</commit_message>
<xml_diff>
--- a/Documentacao/Secção 4.3 - Modelagem dos processos/Relatório - MODELAGEM DOS PROCESSOS.docx
+++ b/Documentacao/Secção 4.3 - Modelagem dos processos/Relatório - MODELAGEM DOS PROCESSOS.docx
@@ -76,20 +76,19 @@
         </w:rPr>
         <w:t xml:space="preserve"> </w:t>
       </w:r>
+      <w:bookmarkStart w:id="4" w:name="_GoBack"/>
+      <w:bookmarkEnd w:id="4"/>
     </w:p>
     <w:p>
       <w:pPr>
         <w:pStyle w:val="Ttulo2"/>
         <w:suppressAutoHyphens/>
         <w:rPr>
-          <w:rFonts w:ascii="Calibri" w:hAnsi="Calibri" w:cs="Arial"/>
-          <w:szCs w:val="24"/>
-          <w:lang w:val="pt-BR" w:eastAsia="pt-BR"/>
+          <w:rFonts w:ascii="Calibri" w:hAnsi="Calibri"/>
+          <w:lang w:val="pt-BR"/>
         </w:rPr>
       </w:pPr>
-      <w:bookmarkStart w:id="4" w:name="_Toc520618178"/>
-      <w:bookmarkStart w:id="5" w:name="_GoBack"/>
-      <w:bookmarkEnd w:id="5"/>
+      <w:bookmarkStart w:id="5" w:name="_Toc520618178"/>
       <w:r>
         <w:rPr>
           <w:rFonts w:ascii="Calibri" w:hAnsi="Calibri"/>
@@ -97,588 +96,70 @@
         </w:rPr>
         <w:t xml:space="preserve">4.3.1 Processo 1 – </w:t>
       </w:r>
-      <w:bookmarkEnd w:id="4"/>
+      <w:bookmarkEnd w:id="5"/>
       <w:r>
         <w:rPr>
           <w:rFonts w:ascii="Calibri" w:hAnsi="Calibri"/>
           <w:lang w:val="pt-BR"/>
         </w:rPr>
-        <w:t xml:space="preserve">pessoa </w:t>
+        <w:t>Cadastro/</w:t>
       </w:r>
+      <w:proofErr w:type="spellStart"/>
       <w:r>
         <w:rPr>
           <w:rFonts w:ascii="Calibri" w:hAnsi="Calibri"/>
           <w:lang w:val="pt-BR"/>
         </w:rPr>
-        <w:t>&lt;--&gt;</w:t>
+        <w:t>Login</w:t>
       </w:r>
+      <w:proofErr w:type="spellEnd"/>
+    </w:p>
+    <w:p>
       <w:r>
+        <w:drawing>
+          <wp:inline distT="0" distB="0" distL="0" distR="0" wp14:anchorId="7E1FB70D" wp14:editId="03C674BF">
+            <wp:extent cx="5760085" cy="3499485"/>
+            <wp:effectExtent l="0" t="0" r="0" b="5715"/>
+            <wp:docPr id="1" name="Imagem 1"/>
+            <wp:cNvGraphicFramePr>
+              <a:graphicFrameLocks xmlns:a="http://schemas.openxmlformats.org/drawingml/2006/main" noChangeAspect="1"/>
+            </wp:cNvGraphicFramePr>
+            <a:graphic xmlns:a="http://schemas.openxmlformats.org/drawingml/2006/main">
+              <a:graphicData uri="http://schemas.openxmlformats.org/drawingml/2006/picture">
+                <pic:pic xmlns:pic="http://schemas.openxmlformats.org/drawingml/2006/picture">
+                  <pic:nvPicPr>
+                    <pic:cNvPr id="1" name=""/>
+                    <pic:cNvPicPr/>
+                  </pic:nvPicPr>
+                  <pic:blipFill>
+                    <a:blip r:embed="rId8"/>
+                    <a:stretch>
+                      <a:fillRect/>
+                    </a:stretch>
+                  </pic:blipFill>
+                  <pic:spPr>
+                    <a:xfrm>
+                      <a:off x="0" y="0"/>
+                      <a:ext cx="5760085" cy="3499485"/>
+                    </a:xfrm>
+                    <a:prstGeom prst="rect">
+                      <a:avLst/>
+                    </a:prstGeom>
+                  </pic:spPr>
+                </pic:pic>
+              </a:graphicData>
+            </a:graphic>
+          </wp:inline>
+        </w:drawing>
+      </w:r>
+    </w:p>
+    <w:p>
+      <w:pPr>
+        <w:pStyle w:val="Ttulo2"/>
+        <w:suppressAutoHyphens/>
         <w:rPr>
           <w:rFonts w:ascii="Calibri" w:hAnsi="Calibri"/>
           <w:lang w:val="pt-BR"/>
-        </w:rPr>
-        <w:t xml:space="preserve"> pessoa</w:t>
-      </w:r>
-    </w:p>
-    <w:p>
-      <w:pPr>
-        <w:pStyle w:val="PargrafodaLista"/>
-        <w:numPr>
-          <w:ilvl w:val="0"/>
-          <w:numId w:val="41"/>
-        </w:numPr>
-        <w:spacing w:line="360" w:lineRule="auto"/>
-        <w:rPr>
-          <w:rFonts w:cs="Arial"/>
-          <w:sz w:val="24"/>
-          <w:szCs w:val="24"/>
-          <w:lang w:eastAsia="pt-BR"/>
-        </w:rPr>
-      </w:pPr>
-      <w:r>
-        <w:rPr>
-          <w:rFonts w:cs="Arial"/>
-          <w:sz w:val="24"/>
-          <w:szCs w:val="24"/>
-          <w:lang w:eastAsia="pt-BR"/>
-        </w:rPr>
-        <w:t>Uma pessoa X se depara com um ou mais materiais escolares que não usa e decide doá-los;</w:t>
-      </w:r>
-    </w:p>
-    <w:p>
-      <w:pPr>
-        <w:pStyle w:val="PargrafodaLista"/>
-        <w:numPr>
-          <w:ilvl w:val="0"/>
-          <w:numId w:val="41"/>
-        </w:numPr>
-        <w:spacing w:line="360" w:lineRule="auto"/>
-        <w:rPr>
-          <w:rFonts w:cs="Arial"/>
-          <w:sz w:val="24"/>
-          <w:szCs w:val="24"/>
-          <w:lang w:eastAsia="pt-BR"/>
-        </w:rPr>
-      </w:pPr>
-      <w:r>
-        <w:rPr>
-          <w:rFonts w:cs="Arial"/>
-          <w:sz w:val="24"/>
-          <w:szCs w:val="24"/>
-          <w:lang w:eastAsia="pt-BR"/>
-        </w:rPr>
-        <w:t xml:space="preserve">Essa pessoa X </w:t>
-      </w:r>
-      <w:r>
-        <w:rPr>
-          <w:rFonts w:cs="Arial"/>
-          <w:sz w:val="24"/>
-          <w:szCs w:val="24"/>
-          <w:lang w:eastAsia="pt-BR"/>
-        </w:rPr>
-        <w:t>descobre nossa plataforma (publicidade, redes sociais, busca, recomendação, etc.);</w:t>
-      </w:r>
-    </w:p>
-    <w:p>
-      <w:pPr>
-        <w:pStyle w:val="PargrafodaLista"/>
-        <w:numPr>
-          <w:ilvl w:val="0"/>
-          <w:numId w:val="41"/>
-        </w:numPr>
-        <w:spacing w:line="360" w:lineRule="auto"/>
-        <w:rPr>
-          <w:rFonts w:cs="Arial"/>
-          <w:sz w:val="24"/>
-          <w:szCs w:val="24"/>
-          <w:lang w:eastAsia="pt-BR"/>
-        </w:rPr>
-      </w:pPr>
-      <w:r>
-        <w:rPr>
-          <w:rFonts w:cs="Arial"/>
-          <w:sz w:val="24"/>
-          <w:szCs w:val="24"/>
-          <w:lang w:eastAsia="pt-BR"/>
-        </w:rPr>
-        <w:t>Pessoa X faz o cadastro no nosso site informando seus dados;</w:t>
-      </w:r>
-    </w:p>
-    <w:p>
-      <w:pPr>
-        <w:pStyle w:val="PargrafodaLista"/>
-        <w:numPr>
-          <w:ilvl w:val="0"/>
-          <w:numId w:val="41"/>
-        </w:numPr>
-        <w:spacing w:line="360" w:lineRule="auto"/>
-        <w:rPr>
-          <w:rFonts w:cs="Arial"/>
-          <w:sz w:val="24"/>
-          <w:szCs w:val="24"/>
-          <w:lang w:eastAsia="pt-BR"/>
-        </w:rPr>
-      </w:pPr>
-      <w:r>
-        <w:rPr>
-          <w:rFonts w:cs="Arial"/>
-          <w:sz w:val="24"/>
-          <w:szCs w:val="24"/>
-          <w:lang w:eastAsia="pt-BR"/>
-        </w:rPr>
-        <w:t>Pessoa X preenche formulário indicando e detalhando os materiais dos quais quer se desfazer;</w:t>
-      </w:r>
-    </w:p>
-    <w:p>
-      <w:pPr>
-        <w:pStyle w:val="PargrafodaLista"/>
-        <w:numPr>
-          <w:ilvl w:val="0"/>
-          <w:numId w:val="41"/>
-        </w:numPr>
-        <w:spacing w:line="360" w:lineRule="auto"/>
-        <w:rPr>
-          <w:rFonts w:cs="Arial"/>
-          <w:sz w:val="24"/>
-          <w:szCs w:val="24"/>
-          <w:lang w:eastAsia="pt-BR"/>
-        </w:rPr>
-      </w:pPr>
-      <w:r>
-        <w:rPr>
-          <w:rFonts w:cs="Arial"/>
-          <w:sz w:val="24"/>
-          <w:szCs w:val="24"/>
-          <w:lang w:eastAsia="pt-BR"/>
-        </w:rPr>
-        <w:t>O material informado ficará disponível na tela da nossa plataforma;</w:t>
-      </w:r>
-    </w:p>
-    <w:p>
-      <w:pPr>
-        <w:spacing w:line="360" w:lineRule="auto"/>
-        <w:rPr>
-          <w:rFonts w:cs="Arial"/>
-          <w:sz w:val="24"/>
-          <w:szCs w:val="24"/>
-          <w:lang w:eastAsia="pt-BR"/>
-        </w:rPr>
-      </w:pPr>
-    </w:p>
-    <w:p>
-      <w:pPr>
-        <w:pStyle w:val="PargrafodaLista"/>
-        <w:numPr>
-          <w:ilvl w:val="0"/>
-          <w:numId w:val="41"/>
-        </w:numPr>
-        <w:spacing w:line="360" w:lineRule="auto"/>
-        <w:rPr>
-          <w:rFonts w:cs="Arial"/>
-          <w:sz w:val="24"/>
-          <w:szCs w:val="24"/>
-          <w:lang w:eastAsia="pt-BR"/>
-        </w:rPr>
-      </w:pPr>
-      <w:r>
-        <w:rPr>
-          <w:rFonts w:cs="Arial"/>
-          <w:sz w:val="24"/>
-          <w:szCs w:val="24"/>
-          <w:lang w:eastAsia="pt-BR"/>
-        </w:rPr>
-        <w:t>Uma pessoa Y precisa de um material específico para seus estudos;</w:t>
-      </w:r>
-    </w:p>
-    <w:p>
-      <w:pPr>
-        <w:pStyle w:val="PargrafodaLista"/>
-        <w:numPr>
-          <w:ilvl w:val="0"/>
-          <w:numId w:val="41"/>
-        </w:numPr>
-        <w:spacing w:line="360" w:lineRule="auto"/>
-        <w:rPr>
-          <w:rFonts w:cs="Arial"/>
-          <w:sz w:val="24"/>
-          <w:szCs w:val="24"/>
-          <w:lang w:eastAsia="pt-BR"/>
-        </w:rPr>
-      </w:pPr>
-      <w:r>
-        <w:rPr>
-          <w:rFonts w:cs="Arial"/>
-          <w:sz w:val="24"/>
-          <w:szCs w:val="24"/>
-          <w:lang w:eastAsia="pt-BR"/>
-        </w:rPr>
-        <w:t xml:space="preserve">Essa pessoa Y </w:t>
-      </w:r>
-      <w:r>
-        <w:rPr>
-          <w:rFonts w:cs="Arial"/>
-          <w:sz w:val="24"/>
-          <w:szCs w:val="24"/>
-          <w:lang w:eastAsia="pt-BR"/>
-        </w:rPr>
-        <w:t>descobre nossa plataforma (publicidade, redes sociais, busca, recomendação, etc.);</w:t>
-      </w:r>
-    </w:p>
-    <w:p>
-      <w:pPr>
-        <w:pStyle w:val="PargrafodaLista"/>
-        <w:numPr>
-          <w:ilvl w:val="0"/>
-          <w:numId w:val="41"/>
-        </w:numPr>
-        <w:spacing w:line="360" w:lineRule="auto"/>
-        <w:rPr>
-          <w:rFonts w:cs="Arial"/>
-          <w:sz w:val="24"/>
-          <w:szCs w:val="24"/>
-          <w:lang w:eastAsia="pt-BR"/>
-        </w:rPr>
-      </w:pPr>
-      <w:r>
-        <w:rPr>
-          <w:rFonts w:cs="Arial"/>
-          <w:sz w:val="24"/>
-          <w:szCs w:val="24"/>
-          <w:lang w:eastAsia="pt-BR"/>
-        </w:rPr>
-        <w:t xml:space="preserve">Pessoa </w:t>
-      </w:r>
-      <w:r>
-        <w:rPr>
-          <w:rFonts w:cs="Arial"/>
-          <w:sz w:val="24"/>
-          <w:szCs w:val="24"/>
-          <w:lang w:eastAsia="pt-BR"/>
-        </w:rPr>
-        <w:t xml:space="preserve">Y </w:t>
-      </w:r>
-      <w:r>
-        <w:rPr>
-          <w:rFonts w:cs="Arial"/>
-          <w:sz w:val="24"/>
-          <w:szCs w:val="24"/>
-          <w:lang w:eastAsia="pt-BR"/>
-        </w:rPr>
-        <w:t>faz o cadastro no nosso site informando seus dados;</w:t>
-      </w:r>
-    </w:p>
-    <w:p>
-      <w:pPr>
-        <w:pStyle w:val="PargrafodaLista"/>
-        <w:numPr>
-          <w:ilvl w:val="0"/>
-          <w:numId w:val="41"/>
-        </w:numPr>
-        <w:spacing w:line="360" w:lineRule="auto"/>
-        <w:rPr>
-          <w:rFonts w:cs="Arial"/>
-          <w:sz w:val="24"/>
-          <w:szCs w:val="24"/>
-          <w:lang w:eastAsia="pt-BR"/>
-        </w:rPr>
-      </w:pPr>
-      <w:r>
-        <w:rPr>
-          <w:rFonts w:cs="Arial"/>
-          <w:sz w:val="24"/>
-          <w:szCs w:val="24"/>
-          <w:lang w:eastAsia="pt-BR"/>
-        </w:rPr>
-        <w:t xml:space="preserve">Pessoa </w:t>
-      </w:r>
-      <w:r>
-        <w:rPr>
-          <w:rFonts w:cs="Arial"/>
-          <w:sz w:val="24"/>
-          <w:szCs w:val="24"/>
-          <w:lang w:eastAsia="pt-BR"/>
-        </w:rPr>
-        <w:t>Y pode</w:t>
-      </w:r>
-      <w:r>
-        <w:rPr>
-          <w:rFonts w:cs="Arial"/>
-          <w:sz w:val="24"/>
-          <w:szCs w:val="24"/>
-          <w:lang w:eastAsia="pt-BR"/>
-        </w:rPr>
-        <w:t xml:space="preserve"> preenche</w:t>
-      </w:r>
-      <w:r>
-        <w:rPr>
-          <w:rFonts w:cs="Arial"/>
-          <w:sz w:val="24"/>
-          <w:szCs w:val="24"/>
-          <w:lang w:eastAsia="pt-BR"/>
-        </w:rPr>
-        <w:t>r ou não</w:t>
-      </w:r>
-      <w:r>
-        <w:rPr>
-          <w:rFonts w:cs="Arial"/>
-          <w:sz w:val="24"/>
-          <w:szCs w:val="24"/>
-          <w:lang w:eastAsia="pt-BR"/>
-        </w:rPr>
-        <w:t xml:space="preserve"> formulário indicando e detalhando os materi</w:t>
-      </w:r>
-      <w:r>
-        <w:rPr>
-          <w:rFonts w:cs="Arial"/>
-          <w:sz w:val="24"/>
-          <w:szCs w:val="24"/>
-          <w:lang w:eastAsia="pt-BR"/>
-        </w:rPr>
-        <w:t>ais dos quais ela precisa</w:t>
-      </w:r>
-      <w:r>
-        <w:rPr>
-          <w:rFonts w:cs="Arial"/>
-          <w:sz w:val="24"/>
-          <w:szCs w:val="24"/>
-          <w:lang w:eastAsia="pt-BR"/>
-        </w:rPr>
-        <w:t>;</w:t>
-      </w:r>
-    </w:p>
-    <w:p>
-      <w:pPr>
-        <w:spacing w:line="360" w:lineRule="auto"/>
-        <w:rPr>
-          <w:rFonts w:cs="Arial"/>
-          <w:sz w:val="24"/>
-          <w:szCs w:val="24"/>
-          <w:lang w:eastAsia="pt-BR"/>
-        </w:rPr>
-      </w:pPr>
-    </w:p>
-    <w:p>
-      <w:pPr>
-        <w:pStyle w:val="PargrafodaLista"/>
-        <w:numPr>
-          <w:ilvl w:val="0"/>
-          <w:numId w:val="41"/>
-        </w:numPr>
-        <w:spacing w:line="360" w:lineRule="auto"/>
-        <w:rPr>
-          <w:rFonts w:cs="Arial"/>
-          <w:sz w:val="24"/>
-          <w:szCs w:val="24"/>
-          <w:lang w:eastAsia="pt-BR"/>
-        </w:rPr>
-      </w:pPr>
-      <w:r>
-        <w:rPr>
-          <w:rFonts w:cs="Arial"/>
-          <w:sz w:val="24"/>
-          <w:szCs w:val="24"/>
-          <w:lang w:eastAsia="pt-BR"/>
-        </w:rPr>
-        <w:t xml:space="preserve">Se a pessoa Y preencher o formulário e o sistema localizar um doador de um material correspondente, ocorrerá um </w:t>
-      </w:r>
-      <w:r>
-        <w:rPr>
-          <w:rFonts w:cs="Arial"/>
-          <w:sz w:val="24"/>
-          <w:szCs w:val="24"/>
-          <w:lang w:eastAsia="pt-BR"/>
-        </w:rPr>
-        <w:t>“match”</w:t>
-      </w:r>
-      <w:r>
-        <w:rPr>
-          <w:rFonts w:cs="Arial"/>
-          <w:sz w:val="24"/>
-          <w:szCs w:val="24"/>
-          <w:lang w:eastAsia="pt-BR"/>
-        </w:rPr>
-        <w:t xml:space="preserve"> e este irá alertar</w:t>
-      </w:r>
-      <w:r>
-        <w:rPr>
-          <w:rFonts w:cs="Arial"/>
-          <w:sz w:val="24"/>
-          <w:szCs w:val="24"/>
-          <w:lang w:eastAsia="pt-BR"/>
-        </w:rPr>
-        <w:t xml:space="preserve"> os usuários envolvidos</w:t>
-      </w:r>
-      <w:r>
-        <w:rPr>
-          <w:rFonts w:cs="Arial"/>
-          <w:sz w:val="24"/>
-          <w:szCs w:val="24"/>
-          <w:lang w:eastAsia="pt-BR"/>
-        </w:rPr>
-        <w:t xml:space="preserve"> (pessoas X e Y)</w:t>
-      </w:r>
-      <w:r>
-        <w:rPr>
-          <w:rFonts w:cs="Arial"/>
-          <w:sz w:val="24"/>
-          <w:szCs w:val="24"/>
-          <w:lang w:eastAsia="pt-BR"/>
-        </w:rPr>
-        <w:t xml:space="preserve"> por meio de notificações</w:t>
-      </w:r>
-      <w:r>
-        <w:rPr>
-          <w:rFonts w:cs="Arial"/>
-          <w:sz w:val="24"/>
-          <w:szCs w:val="24"/>
-          <w:lang w:eastAsia="pt-BR"/>
-        </w:rPr>
-        <w:t>;</w:t>
-      </w:r>
-    </w:p>
-    <w:p>
-      <w:pPr>
-        <w:pStyle w:val="PargrafodaLista"/>
-        <w:numPr>
-          <w:ilvl w:val="0"/>
-          <w:numId w:val="41"/>
-        </w:numPr>
-        <w:spacing w:line="360" w:lineRule="auto"/>
-        <w:rPr>
-          <w:rFonts w:cs="Arial"/>
-          <w:sz w:val="24"/>
-          <w:szCs w:val="24"/>
-          <w:lang w:eastAsia="pt-BR"/>
-        </w:rPr>
-      </w:pPr>
-      <w:r>
-        <w:rPr>
-          <w:rFonts w:cs="Arial"/>
-          <w:sz w:val="24"/>
-          <w:szCs w:val="24"/>
-          <w:lang w:eastAsia="pt-BR"/>
-        </w:rPr>
-        <w:t xml:space="preserve">Se a pessoa Y não preencher o formulário ela terá que encontrar os materiais que ela precisa manualmente (por meio das opções de busca da plataforma), observando </w:t>
-      </w:r>
-      <w:r>
-        <w:rPr>
-          <w:rFonts w:cs="Arial"/>
-          <w:sz w:val="24"/>
-          <w:szCs w:val="24"/>
-          <w:lang w:eastAsia="pt-BR"/>
-        </w:rPr>
-        <w:t>o acervo disponível</w:t>
-      </w:r>
-      <w:r>
-        <w:rPr>
-          <w:rFonts w:cs="Arial"/>
-          <w:sz w:val="24"/>
-          <w:szCs w:val="24"/>
-          <w:lang w:eastAsia="pt-BR"/>
-        </w:rPr>
-        <w:t xml:space="preserve">. Ao encontrar o que procurava, a pessoa Y manifesta seu interesse (botão, </w:t>
-      </w:r>
-      <w:proofErr w:type="spellStart"/>
-      <w:r>
-        <w:rPr>
-          <w:rFonts w:cs="Arial"/>
-          <w:sz w:val="24"/>
-          <w:szCs w:val="24"/>
-          <w:lang w:eastAsia="pt-BR"/>
-        </w:rPr>
-        <w:t>like</w:t>
-      </w:r>
-      <w:proofErr w:type="spellEnd"/>
-      <w:r>
-        <w:rPr>
-          <w:rFonts w:cs="Arial"/>
-          <w:sz w:val="24"/>
-          <w:szCs w:val="24"/>
-          <w:lang w:eastAsia="pt-BR"/>
-        </w:rPr>
-        <w:t>, etc.);</w:t>
-      </w:r>
-    </w:p>
-    <w:p>
-      <w:pPr>
-        <w:pStyle w:val="PargrafodaLista"/>
-        <w:spacing w:line="360" w:lineRule="auto"/>
-        <w:rPr>
-          <w:rFonts w:cs="Arial"/>
-          <w:sz w:val="24"/>
-          <w:szCs w:val="24"/>
-          <w:lang w:eastAsia="pt-BR"/>
-        </w:rPr>
-      </w:pPr>
-    </w:p>
-    <w:p>
-      <w:pPr>
-        <w:pStyle w:val="PargrafodaLista"/>
-        <w:numPr>
-          <w:ilvl w:val="0"/>
-          <w:numId w:val="41"/>
-        </w:numPr>
-        <w:spacing w:line="360" w:lineRule="auto"/>
-        <w:rPr>
-          <w:rFonts w:cs="Arial"/>
-          <w:sz w:val="24"/>
-          <w:szCs w:val="24"/>
-          <w:lang w:eastAsia="pt-BR"/>
-        </w:rPr>
-      </w:pPr>
-      <w:r>
-        <w:rPr>
-          <w:rFonts w:cs="Arial"/>
-          <w:sz w:val="24"/>
-          <w:szCs w:val="24"/>
-          <w:lang w:eastAsia="pt-BR"/>
-        </w:rPr>
-        <w:t>Assim que as duas demandas são conectadas, as pessoas X e Y vão entrar em contato e definir como será feita a entrega (correio, local determinado, etc.);</w:t>
-      </w:r>
-    </w:p>
-    <w:p>
-      <w:pPr>
-        <w:pStyle w:val="PargrafodaLista"/>
-        <w:numPr>
-          <w:ilvl w:val="0"/>
-          <w:numId w:val="41"/>
-        </w:numPr>
-        <w:spacing w:line="360" w:lineRule="auto"/>
-        <w:rPr>
-          <w:rFonts w:cs="Arial"/>
-          <w:sz w:val="24"/>
-          <w:szCs w:val="24"/>
-          <w:lang w:eastAsia="pt-BR"/>
-        </w:rPr>
-      </w:pPr>
-      <w:r>
-        <w:rPr>
-          <w:rFonts w:cs="Arial"/>
-          <w:sz w:val="24"/>
-          <w:szCs w:val="24"/>
-          <w:lang w:eastAsia="pt-BR"/>
-        </w:rPr>
-        <w:lastRenderedPageBreak/>
-        <w:t>Assim que a doação é realizada, o processo se encerra e o material é retirado do acervo do site</w:t>
-      </w:r>
-      <w:r>
-        <w:rPr>
-          <w:rFonts w:cs="Arial"/>
-          <w:sz w:val="24"/>
-          <w:szCs w:val="24"/>
-          <w:lang w:eastAsia="pt-BR"/>
-        </w:rPr>
-        <w:t>.</w:t>
-      </w:r>
-    </w:p>
-    <w:p>
-      <w:pPr>
-        <w:pStyle w:val="Ttulo2"/>
-        <w:suppressAutoHyphens/>
-        <w:rPr>
-          <w:rFonts w:ascii="Calibri" w:hAnsi="Calibri" w:cs="Arial"/>
-          <w:szCs w:val="24"/>
-          <w:lang w:val="pt-BR" w:eastAsia="pt-BR"/>
         </w:rPr>
       </w:pPr>
       <w:r>
@@ -693,432 +174,123 @@
           <w:rFonts w:ascii="Calibri" w:hAnsi="Calibri"/>
           <w:lang w:val="pt-BR"/>
         </w:rPr>
-        <w:t xml:space="preserve">instituição </w:t>
+        <w:t>Cadastrar demandas</w:t>
+      </w:r>
+    </w:p>
+    <w:p>
+      <w:r>
+        <w:drawing>
+          <wp:inline distT="0" distB="0" distL="0" distR="0" wp14:anchorId="0AEE3FF4" wp14:editId="0638971E">
+            <wp:extent cx="5760085" cy="3349625"/>
+            <wp:effectExtent l="0" t="0" r="0" b="3175"/>
+            <wp:docPr id="2" name="Imagem 2"/>
+            <wp:cNvGraphicFramePr>
+              <a:graphicFrameLocks xmlns:a="http://schemas.openxmlformats.org/drawingml/2006/main" noChangeAspect="1"/>
+            </wp:cNvGraphicFramePr>
+            <a:graphic xmlns:a="http://schemas.openxmlformats.org/drawingml/2006/main">
+              <a:graphicData uri="http://schemas.openxmlformats.org/drawingml/2006/picture">
+                <pic:pic xmlns:pic="http://schemas.openxmlformats.org/drawingml/2006/picture">
+                  <pic:nvPicPr>
+                    <pic:cNvPr id="1" name=""/>
+                    <pic:cNvPicPr/>
+                  </pic:nvPicPr>
+                  <pic:blipFill>
+                    <a:blip r:embed="rId9"/>
+                    <a:stretch>
+                      <a:fillRect/>
+                    </a:stretch>
+                  </pic:blipFill>
+                  <pic:spPr>
+                    <a:xfrm>
+                      <a:off x="0" y="0"/>
+                      <a:ext cx="5760085" cy="3349625"/>
+                    </a:xfrm>
+                    <a:prstGeom prst="rect">
+                      <a:avLst/>
+                    </a:prstGeom>
+                  </pic:spPr>
+                </pic:pic>
+              </a:graphicData>
+            </a:graphic>
+          </wp:inline>
+        </w:drawing>
+      </w:r>
+      <w:bookmarkStart w:id="6" w:name="_Toc520618180"/>
+    </w:p>
+    <w:p/>
+    <w:p/>
+    <w:p>
+      <w:pPr>
+        <w:rPr>
+          <w:b/>
+        </w:rPr>
+      </w:pPr>
+      <w:r>
+        <w:rPr>
+          <w:b/>
+        </w:rPr>
+        <w:lastRenderedPageBreak/>
+        <w:t>4.3.3 Processo 3</w:t>
       </w:r>
       <w:r>
         <w:rPr>
-          <w:rFonts w:ascii="Calibri" w:hAnsi="Calibri"/>
-          <w:lang w:val="pt-BR"/>
+          <w:b/>
         </w:rPr>
-        <w:t>-&gt;</w:t>
+        <w:t xml:space="preserve"> – </w:t>
       </w:r>
+      <w:bookmarkEnd w:id="6"/>
       <w:r>
         <w:rPr>
-          <w:rFonts w:ascii="Calibri" w:hAnsi="Calibri"/>
-          <w:lang w:val="pt-BR"/>
+          <w:b/>
         </w:rPr>
-        <w:t xml:space="preserve"> pessoa</w:t>
+        <w:t>Atender demanda de quem quer doar</w:t>
       </w:r>
     </w:p>
     <w:p>
       <w:pPr>
-        <w:pStyle w:val="PargrafodaLista"/>
-        <w:numPr>
-          <w:ilvl w:val="0"/>
-          <w:numId w:val="43"/>
-        </w:numPr>
-        <w:suppressAutoHyphens/>
-        <w:spacing w:line="360" w:lineRule="auto"/>
-        <w:jc w:val="both"/>
         <w:rPr>
-          <w:rFonts w:cs="Arial"/>
-          <w:sz w:val="24"/>
-          <w:szCs w:val="24"/>
-          <w:lang w:eastAsia="pt-BR"/>
+          <w:b/>
         </w:rPr>
       </w:pPr>
       <w:r>
         <w:rPr>
-          <w:rFonts w:cs="Arial"/>
-          <w:sz w:val="24"/>
-          <w:szCs w:val="24"/>
-          <w:lang w:eastAsia="pt-BR"/>
+          <w:b/>
         </w:rPr>
-        <w:t>Uma instituição X (ONG, escola, etc.) tem a intenção de doar materiais para pessoas que necessitam;</w:t>
-      </w:r>
-    </w:p>
-    <w:p>
-      <w:pPr>
-        <w:pStyle w:val="PargrafodaLista"/>
-        <w:numPr>
-          <w:ilvl w:val="0"/>
-          <w:numId w:val="43"/>
-        </w:numPr>
-        <w:spacing w:line="360" w:lineRule="auto"/>
-        <w:rPr>
-          <w:rFonts w:cs="Arial"/>
-          <w:sz w:val="24"/>
-          <w:szCs w:val="24"/>
-          <w:lang w:eastAsia="pt-BR"/>
-        </w:rPr>
-      </w:pPr>
-      <w:r>
-        <w:rPr>
-          <w:rFonts w:cs="Arial"/>
-          <w:sz w:val="24"/>
-          <w:szCs w:val="24"/>
-          <w:lang w:eastAsia="pt-BR"/>
-        </w:rPr>
-        <w:t xml:space="preserve">Essa </w:t>
-      </w:r>
-      <w:r>
-        <w:rPr>
-          <w:rFonts w:cs="Arial"/>
-          <w:sz w:val="24"/>
-          <w:szCs w:val="24"/>
-          <w:lang w:eastAsia="pt-BR"/>
-        </w:rPr>
-        <w:t xml:space="preserve">instituição </w:t>
-      </w:r>
-      <w:r>
-        <w:rPr>
-          <w:rFonts w:cs="Arial"/>
-          <w:sz w:val="24"/>
-          <w:szCs w:val="24"/>
-          <w:lang w:eastAsia="pt-BR"/>
-        </w:rPr>
-        <w:t>X descobre nossa plataforma (publicidade, redes sociais, busca, recomendação, etc.);</w:t>
-      </w:r>
-    </w:p>
-    <w:p>
-      <w:pPr>
-        <w:pStyle w:val="PargrafodaLista"/>
-        <w:numPr>
-          <w:ilvl w:val="0"/>
-          <w:numId w:val="43"/>
-        </w:numPr>
-        <w:spacing w:line="360" w:lineRule="auto"/>
-        <w:rPr>
-          <w:rFonts w:cs="Arial"/>
-          <w:sz w:val="24"/>
-          <w:szCs w:val="24"/>
-          <w:lang w:eastAsia="pt-BR"/>
-        </w:rPr>
-      </w:pPr>
-      <w:r>
-        <w:rPr>
-          <w:rFonts w:cs="Arial"/>
-          <w:sz w:val="24"/>
-          <w:szCs w:val="24"/>
-          <w:lang w:eastAsia="pt-BR"/>
-        </w:rPr>
-        <w:t>A instituição</w:t>
-      </w:r>
-      <w:r>
-        <w:rPr>
-          <w:rFonts w:cs="Arial"/>
-          <w:sz w:val="24"/>
-          <w:szCs w:val="24"/>
-          <w:lang w:eastAsia="pt-BR"/>
-        </w:rPr>
-        <w:t xml:space="preserve"> faz o cadastro no nosso site informando seus dados</w:t>
-      </w:r>
-      <w:r>
-        <w:rPr>
-          <w:rFonts w:cs="Arial"/>
-          <w:sz w:val="24"/>
-          <w:szCs w:val="24"/>
-          <w:lang w:eastAsia="pt-BR"/>
-        </w:rPr>
-        <w:t xml:space="preserve"> ou entra em contato conosco diretamente pelo e-mail, telefone, whatsapp, etc.</w:t>
-      </w:r>
-      <w:r>
-        <w:rPr>
-          <w:rFonts w:cs="Arial"/>
-          <w:sz w:val="24"/>
-          <w:szCs w:val="24"/>
-          <w:lang w:eastAsia="pt-BR"/>
-        </w:rPr>
-        <w:t>;</w:t>
-      </w:r>
-    </w:p>
-    <w:p>
-      <w:pPr>
-        <w:pStyle w:val="PargrafodaLista"/>
-        <w:numPr>
-          <w:ilvl w:val="0"/>
-          <w:numId w:val="43"/>
-        </w:numPr>
-        <w:spacing w:line="360" w:lineRule="auto"/>
-        <w:rPr>
-          <w:rFonts w:cs="Arial"/>
-          <w:sz w:val="24"/>
-          <w:szCs w:val="24"/>
-          <w:lang w:eastAsia="pt-BR"/>
-        </w:rPr>
-      </w:pPr>
-      <w:r>
-        <w:rPr>
-          <w:rFonts w:cs="Arial"/>
-          <w:sz w:val="24"/>
-          <w:szCs w:val="24"/>
-          <w:lang w:eastAsia="pt-BR"/>
-        </w:rPr>
-        <w:t xml:space="preserve">Instituição </w:t>
-      </w:r>
-      <w:r>
-        <w:rPr>
-          <w:rFonts w:cs="Arial"/>
-          <w:sz w:val="24"/>
-          <w:szCs w:val="24"/>
-          <w:lang w:eastAsia="pt-BR"/>
-        </w:rPr>
-        <w:t>X preenche formulário indicando e detalhando os materiais dos quais quer se desfazer;</w:t>
-      </w:r>
-    </w:p>
-    <w:p>
-      <w:pPr>
-        <w:pStyle w:val="PargrafodaLista"/>
-        <w:numPr>
-          <w:ilvl w:val="0"/>
-          <w:numId w:val="43"/>
-        </w:numPr>
-        <w:spacing w:line="360" w:lineRule="auto"/>
-        <w:rPr>
-          <w:rFonts w:cs="Arial"/>
-          <w:sz w:val="24"/>
-          <w:szCs w:val="24"/>
-          <w:lang w:eastAsia="pt-BR"/>
-        </w:rPr>
-      </w:pPr>
-      <w:r>
-        <w:rPr>
-          <w:rFonts w:cs="Arial"/>
-          <w:sz w:val="24"/>
-          <w:szCs w:val="24"/>
-          <w:lang w:eastAsia="pt-BR"/>
-        </w:rPr>
-        <w:t>O</w:t>
-      </w:r>
-      <w:r>
-        <w:rPr>
-          <w:rFonts w:cs="Arial"/>
-          <w:sz w:val="24"/>
-          <w:szCs w:val="24"/>
-          <w:lang w:eastAsia="pt-BR"/>
-        </w:rPr>
-        <w:t>s</w:t>
-      </w:r>
-      <w:r>
-        <w:rPr>
-          <w:rFonts w:cs="Arial"/>
-          <w:sz w:val="24"/>
-          <w:szCs w:val="24"/>
-          <w:lang w:eastAsia="pt-BR"/>
-        </w:rPr>
-        <w:t xml:space="preserve"> mater</w:t>
-      </w:r>
-      <w:r>
-        <w:rPr>
-          <w:rFonts w:cs="Arial"/>
-          <w:sz w:val="24"/>
-          <w:szCs w:val="24"/>
-          <w:lang w:eastAsia="pt-BR"/>
-        </w:rPr>
-        <w:t>iais</w:t>
-      </w:r>
-      <w:r>
-        <w:rPr>
-          <w:rFonts w:cs="Arial"/>
-          <w:sz w:val="24"/>
-          <w:szCs w:val="24"/>
-          <w:lang w:eastAsia="pt-BR"/>
-        </w:rPr>
-        <w:t xml:space="preserve"> informado</w:t>
-      </w:r>
-      <w:r>
-        <w:rPr>
-          <w:rFonts w:cs="Arial"/>
-          <w:sz w:val="24"/>
-          <w:szCs w:val="24"/>
-          <w:lang w:eastAsia="pt-BR"/>
-        </w:rPr>
-        <w:t>s</w:t>
-      </w:r>
-      <w:r>
-        <w:rPr>
-          <w:rFonts w:cs="Arial"/>
-          <w:sz w:val="24"/>
-          <w:szCs w:val="24"/>
-          <w:lang w:eastAsia="pt-BR"/>
-        </w:rPr>
-        <w:t xml:space="preserve"> ficar</w:t>
-      </w:r>
-      <w:r>
-        <w:rPr>
-          <w:rFonts w:cs="Arial"/>
-          <w:sz w:val="24"/>
-          <w:szCs w:val="24"/>
-          <w:lang w:eastAsia="pt-BR"/>
-        </w:rPr>
-        <w:t>ão</w:t>
-      </w:r>
-      <w:r>
-        <w:rPr>
-          <w:rFonts w:cs="Arial"/>
-          <w:sz w:val="24"/>
-          <w:szCs w:val="24"/>
-          <w:lang w:eastAsia="pt-BR"/>
-        </w:rPr>
-        <w:t xml:space="preserve"> dispon</w:t>
-      </w:r>
-      <w:r>
-        <w:rPr>
-          <w:rFonts w:cs="Arial"/>
-          <w:sz w:val="24"/>
-          <w:szCs w:val="24"/>
-          <w:lang w:eastAsia="pt-BR"/>
-        </w:rPr>
-        <w:t>íveis</w:t>
-      </w:r>
-      <w:r>
-        <w:rPr>
-          <w:rFonts w:cs="Arial"/>
-          <w:sz w:val="24"/>
-          <w:szCs w:val="24"/>
-          <w:lang w:eastAsia="pt-BR"/>
-        </w:rPr>
-        <w:t xml:space="preserve"> na tela da nossa plataforma;</w:t>
-      </w:r>
-    </w:p>
-    <w:p>
-      <w:pPr>
-        <w:spacing w:line="360" w:lineRule="auto"/>
-        <w:rPr>
-          <w:rFonts w:cs="Arial"/>
-          <w:sz w:val="24"/>
-          <w:szCs w:val="24"/>
-          <w:lang w:eastAsia="pt-BR"/>
-        </w:rPr>
-      </w:pPr>
-    </w:p>
-    <w:p>
-      <w:pPr>
-        <w:pStyle w:val="PargrafodaLista"/>
-        <w:numPr>
-          <w:ilvl w:val="0"/>
-          <w:numId w:val="41"/>
-        </w:numPr>
-        <w:spacing w:line="360" w:lineRule="auto"/>
-        <w:rPr>
-          <w:rFonts w:cs="Arial"/>
-          <w:sz w:val="24"/>
-          <w:szCs w:val="24"/>
-          <w:lang w:eastAsia="pt-BR"/>
-        </w:rPr>
-      </w:pPr>
-      <w:r>
-        <w:rPr>
-          <w:rFonts w:cs="Arial"/>
-          <w:sz w:val="24"/>
-          <w:szCs w:val="24"/>
-          <w:lang w:eastAsia="pt-BR"/>
-        </w:rPr>
-        <w:t>Uma pessoa Y precisa de um material específico para seus estudos;</w:t>
-      </w:r>
-    </w:p>
-    <w:p>
-      <w:pPr>
-        <w:pStyle w:val="PargrafodaLista"/>
-        <w:numPr>
-          <w:ilvl w:val="0"/>
-          <w:numId w:val="41"/>
-        </w:numPr>
-        <w:spacing w:line="360" w:lineRule="auto"/>
-        <w:rPr>
-          <w:rFonts w:cs="Arial"/>
-          <w:sz w:val="24"/>
-          <w:szCs w:val="24"/>
-          <w:lang w:eastAsia="pt-BR"/>
-        </w:rPr>
-      </w:pPr>
-      <w:r>
-        <w:rPr>
-          <w:rFonts w:cs="Arial"/>
-          <w:sz w:val="24"/>
-          <w:szCs w:val="24"/>
-          <w:lang w:eastAsia="pt-BR"/>
-        </w:rPr>
-        <w:t>Essa pessoa Y descobre nossa plataforma (publicidade, redes sociais, busca, recomendação, etc.);</w:t>
-      </w:r>
-    </w:p>
-    <w:p>
-      <w:pPr>
-        <w:pStyle w:val="PargrafodaLista"/>
-        <w:numPr>
-          <w:ilvl w:val="0"/>
-          <w:numId w:val="41"/>
-        </w:numPr>
-        <w:spacing w:line="360" w:lineRule="auto"/>
-        <w:rPr>
-          <w:rFonts w:cs="Arial"/>
-          <w:sz w:val="24"/>
-          <w:szCs w:val="24"/>
-          <w:lang w:eastAsia="pt-BR"/>
-        </w:rPr>
-      </w:pPr>
-      <w:r>
-        <w:rPr>
-          <w:rFonts w:cs="Arial"/>
-          <w:sz w:val="24"/>
-          <w:szCs w:val="24"/>
-          <w:lang w:eastAsia="pt-BR"/>
-        </w:rPr>
-        <w:t>Pessoa Y faz o cadastro no nosso site informando seus dados;</w:t>
-      </w:r>
-    </w:p>
-    <w:p>
-      <w:pPr>
-        <w:pStyle w:val="PargrafodaLista"/>
-        <w:numPr>
-          <w:ilvl w:val="0"/>
-          <w:numId w:val="41"/>
-        </w:numPr>
-        <w:spacing w:line="360" w:lineRule="auto"/>
-        <w:rPr>
-          <w:rFonts w:cs="Arial"/>
-          <w:sz w:val="24"/>
-          <w:szCs w:val="24"/>
-          <w:lang w:eastAsia="pt-BR"/>
-        </w:rPr>
-      </w:pPr>
-      <w:r>
-        <w:rPr>
-          <w:rFonts w:cs="Arial"/>
-          <w:sz w:val="24"/>
-          <w:szCs w:val="24"/>
-          <w:lang w:eastAsia="pt-BR"/>
-        </w:rPr>
-        <w:t>Pessoa Y pode preencher ou não formulário indicando e detalhando os materiais dos quais ela precisa</w:t>
-      </w:r>
-      <w:r>
-        <w:rPr>
-          <w:rFonts w:cs="Arial"/>
-          <w:sz w:val="24"/>
-          <w:szCs w:val="24"/>
-          <w:lang w:eastAsia="pt-BR"/>
-        </w:rPr>
-        <w:t>.</w:t>
-      </w:r>
-    </w:p>
-    <w:p>
-      <w:pPr>
-        <w:spacing w:line="360" w:lineRule="auto"/>
-        <w:rPr>
-          <w:rFonts w:cs="Arial"/>
-          <w:sz w:val="24"/>
-          <w:szCs w:val="24"/>
-          <w:lang w:eastAsia="pt-BR"/>
-        </w:rPr>
-      </w:pPr>
-      <w:r>
-        <w:rPr>
-          <w:rFonts w:cs="Arial"/>
-          <w:sz w:val="24"/>
-          <w:szCs w:val="24"/>
-          <w:lang w:eastAsia="pt-BR"/>
-        </w:rPr>
-        <w:t>Final é o mesmo do processo 1.</w:t>
+        <w:drawing>
+          <wp:inline distT="0" distB="0" distL="0" distR="0" wp14:anchorId="4279C34C" wp14:editId="1485C2CF">
+            <wp:extent cx="5760085" cy="3439160"/>
+            <wp:effectExtent l="0" t="0" r="0" b="8890"/>
+            <wp:docPr id="3" name="Imagem 3"/>
+            <wp:cNvGraphicFramePr>
+              <a:graphicFrameLocks xmlns:a="http://schemas.openxmlformats.org/drawingml/2006/main" noChangeAspect="1"/>
+            </wp:cNvGraphicFramePr>
+            <a:graphic xmlns:a="http://schemas.openxmlformats.org/drawingml/2006/main">
+              <a:graphicData uri="http://schemas.openxmlformats.org/drawingml/2006/picture">
+                <pic:pic xmlns:pic="http://schemas.openxmlformats.org/drawingml/2006/picture">
+                  <pic:nvPicPr>
+                    <pic:cNvPr id="1" name=""/>
+                    <pic:cNvPicPr/>
+                  </pic:nvPicPr>
+                  <pic:blipFill>
+                    <a:blip r:embed="rId10"/>
+                    <a:stretch>
+                      <a:fillRect/>
+                    </a:stretch>
+                  </pic:blipFill>
+                  <pic:spPr>
+                    <a:xfrm>
+                      <a:off x="0" y="0"/>
+                      <a:ext cx="5760085" cy="3439160"/>
+                    </a:xfrm>
+                    <a:prstGeom prst="rect">
+                      <a:avLst/>
+                    </a:prstGeom>
+                  </pic:spPr>
+                </pic:pic>
+              </a:graphicData>
+            </a:graphic>
+          </wp:inline>
+        </w:drawing>
       </w:r>
     </w:p>
     <w:p>
@@ -1131,13 +303,96 @@
           <w:lang w:val="pt-BR" w:eastAsia="pt-BR"/>
         </w:rPr>
       </w:pPr>
-      <w:bookmarkStart w:id="6" w:name="_Toc520618180"/>
       <w:r>
         <w:rPr>
           <w:rFonts w:ascii="Calibri" w:hAnsi="Calibri"/>
           <w:lang w:val="pt-BR"/>
         </w:rPr>
-        <w:t>4.3.3 Processo 3</w:t>
+        <w:t>4.3.3 Processo 4 –</w:t>
+      </w:r>
+      <w:r>
+        <w:rPr>
+          <w:rFonts w:ascii="Calibri" w:hAnsi="Calibri"/>
+          <w:lang w:val="pt-BR"/>
+        </w:rPr>
+        <w:t>Atender demanda de quem vai adquirir</w:t>
+      </w:r>
+    </w:p>
+    <w:p>
+      <w:pPr>
+        <w:rPr>
+          <w:sz w:val="24"/>
+          <w:szCs w:val="24"/>
+          <w:lang w:eastAsia="pt-BR"/>
+        </w:rPr>
+      </w:pPr>
+      <w:r>
+        <w:rPr>
+          <w:sz w:val="24"/>
+          <w:szCs w:val="24"/>
+          <w:lang w:eastAsia="pt-BR"/>
+        </w:rPr>
+        <w:drawing>
+          <wp:inline distT="0" distB="0" distL="0" distR="0" wp14:anchorId="14BAE038" wp14:editId="34DC6EF2">
+            <wp:extent cx="5760085" cy="3198495"/>
+            <wp:effectExtent l="0" t="0" r="0" b="1905"/>
+            <wp:docPr id="4" name="Imagem 4"/>
+            <wp:cNvGraphicFramePr>
+              <a:graphicFrameLocks xmlns:a="http://schemas.openxmlformats.org/drawingml/2006/main" noChangeAspect="1"/>
+            </wp:cNvGraphicFramePr>
+            <a:graphic xmlns:a="http://schemas.openxmlformats.org/drawingml/2006/main">
+              <a:graphicData uri="http://schemas.openxmlformats.org/drawingml/2006/picture">
+                <pic:pic xmlns:pic="http://schemas.openxmlformats.org/drawingml/2006/picture">
+                  <pic:nvPicPr>
+                    <pic:cNvPr id="1" name=""/>
+                    <pic:cNvPicPr/>
+                  </pic:nvPicPr>
+                  <pic:blipFill>
+                    <a:blip r:embed="rId11"/>
+                    <a:stretch>
+                      <a:fillRect/>
+                    </a:stretch>
+                  </pic:blipFill>
+                  <pic:spPr>
+                    <a:xfrm>
+                      <a:off x="0" y="0"/>
+                      <a:ext cx="5760085" cy="3198495"/>
+                    </a:xfrm>
+                    <a:prstGeom prst="rect">
+                      <a:avLst/>
+                    </a:prstGeom>
+                  </pic:spPr>
+                </pic:pic>
+              </a:graphicData>
+            </a:graphic>
+          </wp:inline>
+        </w:drawing>
+      </w:r>
+    </w:p>
+    <w:p>
+      <w:pPr>
+        <w:pStyle w:val="Ttulo2"/>
+        <w:suppressAutoHyphens/>
+        <w:rPr>
+          <w:rFonts w:ascii="Calibri" w:hAnsi="Calibri" w:cs="Arial"/>
+          <w:szCs w:val="24"/>
+          <w:lang w:val="pt-BR" w:eastAsia="pt-BR"/>
+        </w:rPr>
+      </w:pPr>
+      <w:r>
+        <w:rPr>
+          <w:rFonts w:ascii="Calibri" w:hAnsi="Calibri"/>
+          <w:lang w:val="pt-BR"/>
+        </w:rPr>
+        <w:lastRenderedPageBreak/>
+        <w:t>4</w:t>
+      </w:r>
+      <w:r>
+        <w:rPr>
+          <w:rFonts w:ascii="Calibri" w:hAnsi="Calibri"/>
+          <w:lang w:val="pt-BR"/>
+        </w:rPr>
+        <w:t>.3.3 Processo 5</w:t>
       </w:r>
       <w:r>
         <w:rPr>
@@ -1146,34 +401,12 @@
         </w:rPr>
         <w:t xml:space="preserve"> – </w:t>
       </w:r>
-      <w:bookmarkEnd w:id="6"/>
       <w:r>
         <w:rPr>
           <w:rFonts w:ascii="Calibri" w:hAnsi="Calibri"/>
           <w:lang w:val="pt-BR"/>
         </w:rPr>
-        <w:t>pessoa</w:t>
-      </w:r>
-      <w:r>
-        <w:rPr>
-          <w:rFonts w:ascii="Calibri" w:hAnsi="Calibri"/>
-          <w:lang w:val="pt-BR"/>
-        </w:rPr>
-        <w:t xml:space="preserve"> </w:t>
-      </w:r>
-      <w:r>
-        <w:rPr>
-          <w:rFonts w:ascii="Calibri" w:hAnsi="Calibri"/>
-          <w:lang w:val="pt-BR"/>
-        </w:rPr>
-        <w:t>-&gt;</w:t>
-      </w:r>
-      <w:r>
-        <w:rPr>
-          <w:rFonts w:ascii="Calibri" w:hAnsi="Calibri"/>
-          <w:lang w:val="pt-BR"/>
-        </w:rPr>
-        <w:t xml:space="preserve"> instituição</w:t>
+        <w:t>Entrega da doação</w:t>
       </w:r>
     </w:p>
     <w:p>
@@ -1190,467 +423,45 @@
           <w:szCs w:val="24"/>
           <w:lang w:eastAsia="pt-BR"/>
         </w:rPr>
-        <w:t>Inverso do processo 2</w:t>
-      </w:r>
-      <w:r>
-        <w:rPr>
-          <w:sz w:val="24"/>
-          <w:szCs w:val="24"/>
-          <w:lang w:eastAsia="pt-BR"/>
-        </w:rPr>
-        <w:t>.</w:t>
+        <w:drawing>
+          <wp:inline distT="0" distB="0" distL="0" distR="0" wp14:anchorId="11143023" wp14:editId="10A4916B">
+            <wp:extent cx="5760085" cy="3302000"/>
+            <wp:effectExtent l="0" t="0" r="0" b="0"/>
+            <wp:docPr id="5" name="Imagem 5"/>
+            <wp:cNvGraphicFramePr>
+              <a:graphicFrameLocks xmlns:a="http://schemas.openxmlformats.org/drawingml/2006/main" noChangeAspect="1"/>
+            </wp:cNvGraphicFramePr>
+            <a:graphic xmlns:a="http://schemas.openxmlformats.org/drawingml/2006/main">
+              <a:graphicData uri="http://schemas.openxmlformats.org/drawingml/2006/picture">
+                <pic:pic xmlns:pic="http://schemas.openxmlformats.org/drawingml/2006/picture">
+                  <pic:nvPicPr>
+                    <pic:cNvPr id="1" name=""/>
+                    <pic:cNvPicPr/>
+                  </pic:nvPicPr>
+                  <pic:blipFill>
+                    <a:blip r:embed="rId12"/>
+                    <a:stretch>
+                      <a:fillRect/>
+                    </a:stretch>
+                  </pic:blipFill>
+                  <pic:spPr>
+                    <a:xfrm>
+                      <a:off x="0" y="0"/>
+                      <a:ext cx="5760085" cy="3302000"/>
+                    </a:xfrm>
+                    <a:prstGeom prst="rect">
+                      <a:avLst/>
+                    </a:prstGeom>
+                  </pic:spPr>
+                </pic:pic>
+              </a:graphicData>
+            </a:graphic>
+          </wp:inline>
+        </w:drawing>
       </w:r>
     </w:p>
-    <w:p>
-      <w:pPr>
-        <w:pStyle w:val="Ttulo2"/>
-        <w:suppressAutoHyphens/>
-        <w:rPr>
-          <w:rFonts w:ascii="Calibri" w:hAnsi="Calibri" w:cs="Arial"/>
-          <w:szCs w:val="24"/>
-          <w:lang w:val="pt-BR" w:eastAsia="pt-BR"/>
-        </w:rPr>
-      </w:pPr>
-      <w:r>
-        <w:rPr>
-          <w:rFonts w:ascii="Calibri" w:hAnsi="Calibri"/>
-          <w:lang w:val="pt-BR"/>
-        </w:rPr>
-        <w:t>4.3.3</w:t>
-      </w:r>
-      <w:r>
-        <w:rPr>
-          <w:rFonts w:ascii="Calibri" w:hAnsi="Calibri"/>
-          <w:lang w:val="pt-BR"/>
-        </w:rPr>
-        <w:t xml:space="preserve"> Processo 4 </w:t>
-      </w:r>
-      <w:r>
-        <w:rPr>
-          <w:rFonts w:ascii="Calibri" w:hAnsi="Calibri"/>
-          <w:lang w:val="pt-BR"/>
-        </w:rPr>
-        <w:t>–</w:t>
-      </w:r>
-      <w:r>
-        <w:rPr>
-          <w:rFonts w:ascii="Calibri" w:hAnsi="Calibri"/>
-          <w:lang w:val="pt-BR"/>
-        </w:rPr>
-        <w:t xml:space="preserve"> instituição </w:t>
-      </w:r>
-      <w:r>
-        <w:rPr>
-          <w:rFonts w:ascii="Calibri" w:hAnsi="Calibri"/>
-          <w:lang w:val="pt-BR"/>
-        </w:rPr>
-        <w:t>-&gt; instituição</w:t>
-      </w:r>
-    </w:p>
-    <w:p>
-      <w:pPr>
-        <w:pStyle w:val="PargrafodaLista"/>
-        <w:numPr>
-          <w:ilvl w:val="0"/>
-          <w:numId w:val="43"/>
-        </w:numPr>
-        <w:suppressAutoHyphens/>
-        <w:spacing w:line="360" w:lineRule="auto"/>
-        <w:jc w:val="both"/>
-        <w:rPr>
-          <w:rFonts w:cs="Arial"/>
-          <w:sz w:val="24"/>
-          <w:szCs w:val="24"/>
-          <w:lang w:eastAsia="pt-BR"/>
-        </w:rPr>
-      </w:pPr>
-      <w:r>
-        <w:rPr>
-          <w:rFonts w:cs="Arial"/>
-          <w:sz w:val="24"/>
-          <w:szCs w:val="24"/>
-          <w:lang w:eastAsia="pt-BR"/>
-        </w:rPr>
-        <w:t xml:space="preserve">Uma instituição X (ONG, escola, etc.) tem a intenção de doar materiais </w:t>
-      </w:r>
-      <w:r>
-        <w:rPr>
-          <w:rFonts w:cs="Arial"/>
-          <w:sz w:val="24"/>
-          <w:szCs w:val="24"/>
-          <w:lang w:eastAsia="pt-BR"/>
-        </w:rPr>
-        <w:t>uma outra instituição;</w:t>
-      </w:r>
-    </w:p>
-    <w:p>
-      <w:pPr>
-        <w:pStyle w:val="PargrafodaLista"/>
-        <w:numPr>
-          <w:ilvl w:val="0"/>
-          <w:numId w:val="43"/>
-        </w:numPr>
-        <w:spacing w:line="360" w:lineRule="auto"/>
-        <w:rPr>
-          <w:rFonts w:cs="Arial"/>
-          <w:sz w:val="24"/>
-          <w:szCs w:val="24"/>
-          <w:lang w:eastAsia="pt-BR"/>
-        </w:rPr>
-      </w:pPr>
-      <w:r>
-        <w:rPr>
-          <w:rFonts w:cs="Arial"/>
-          <w:sz w:val="24"/>
-          <w:szCs w:val="24"/>
-          <w:lang w:eastAsia="pt-BR"/>
-        </w:rPr>
-        <w:t>Essa instituição X descobre nossa plataforma (publicidade, redes sociais, busca, recomendação, etc.);</w:t>
-      </w:r>
-    </w:p>
-    <w:p>
-      <w:pPr>
-        <w:pStyle w:val="PargrafodaLista"/>
-        <w:numPr>
-          <w:ilvl w:val="0"/>
-          <w:numId w:val="43"/>
-        </w:numPr>
-        <w:spacing w:line="360" w:lineRule="auto"/>
-        <w:rPr>
-          <w:rFonts w:cs="Arial"/>
-          <w:sz w:val="24"/>
-          <w:szCs w:val="24"/>
-          <w:lang w:eastAsia="pt-BR"/>
-        </w:rPr>
-      </w:pPr>
-      <w:r>
-        <w:rPr>
-          <w:rFonts w:cs="Arial"/>
-          <w:sz w:val="24"/>
-          <w:szCs w:val="24"/>
-          <w:lang w:eastAsia="pt-BR"/>
-        </w:rPr>
-        <w:t xml:space="preserve">A instituição </w:t>
-      </w:r>
-      <w:r>
-        <w:rPr>
-          <w:rFonts w:cs="Arial"/>
-          <w:sz w:val="24"/>
-          <w:szCs w:val="24"/>
-          <w:lang w:eastAsia="pt-BR"/>
-        </w:rPr>
-        <w:t xml:space="preserve">X </w:t>
-      </w:r>
-      <w:r>
-        <w:rPr>
-          <w:rFonts w:cs="Arial"/>
-          <w:sz w:val="24"/>
-          <w:szCs w:val="24"/>
-          <w:lang w:eastAsia="pt-BR"/>
-        </w:rPr>
-        <w:t>faz o cadastro no nosso site informando seus dados ou entra em contato conosco diretamente pelo e-mail, telefone, whatsapp, etc.;</w:t>
-      </w:r>
-    </w:p>
-    <w:p>
-      <w:pPr>
-        <w:pStyle w:val="PargrafodaLista"/>
-        <w:numPr>
-          <w:ilvl w:val="0"/>
-          <w:numId w:val="43"/>
-        </w:numPr>
-        <w:spacing w:line="360" w:lineRule="auto"/>
-        <w:rPr>
-          <w:rFonts w:cs="Arial"/>
-          <w:sz w:val="24"/>
-          <w:szCs w:val="24"/>
-          <w:lang w:eastAsia="pt-BR"/>
-        </w:rPr>
-      </w:pPr>
-      <w:r>
-        <w:rPr>
-          <w:rFonts w:cs="Arial"/>
-          <w:sz w:val="24"/>
-          <w:szCs w:val="24"/>
-          <w:lang w:eastAsia="pt-BR"/>
-        </w:rPr>
-        <w:lastRenderedPageBreak/>
-        <w:t xml:space="preserve">Instituição X preenche formulário indicando e detalhando os materiais </w:t>
-      </w:r>
-      <w:r>
-        <w:rPr>
-          <w:rFonts w:cs="Arial"/>
-          <w:sz w:val="24"/>
-          <w:szCs w:val="24"/>
-          <w:lang w:eastAsia="pt-BR"/>
-        </w:rPr>
-        <w:t>que tem para doação</w:t>
-      </w:r>
-      <w:r>
-        <w:rPr>
-          <w:rFonts w:cs="Arial"/>
-          <w:sz w:val="24"/>
-          <w:szCs w:val="24"/>
-          <w:lang w:eastAsia="pt-BR"/>
-        </w:rPr>
-        <w:t>;</w:t>
-      </w:r>
-    </w:p>
-    <w:p>
-      <w:pPr>
-        <w:spacing w:line="360" w:lineRule="auto"/>
-        <w:rPr>
-          <w:rFonts w:cs="Arial"/>
-          <w:sz w:val="24"/>
-          <w:szCs w:val="24"/>
-          <w:lang w:eastAsia="pt-BR"/>
-        </w:rPr>
-      </w:pPr>
-    </w:p>
-    <w:p>
-      <w:pPr>
-        <w:pStyle w:val="PargrafodaLista"/>
-        <w:numPr>
-          <w:ilvl w:val="0"/>
-          <w:numId w:val="43"/>
-        </w:numPr>
-        <w:spacing w:line="360" w:lineRule="auto"/>
-        <w:rPr>
-          <w:rFonts w:cs="Arial"/>
-          <w:sz w:val="24"/>
-          <w:szCs w:val="24"/>
-          <w:lang w:eastAsia="pt-BR"/>
-        </w:rPr>
-      </w:pPr>
-      <w:r>
-        <w:rPr>
-          <w:rFonts w:cs="Arial"/>
-          <w:sz w:val="24"/>
-          <w:szCs w:val="24"/>
-          <w:lang w:eastAsia="pt-BR"/>
-        </w:rPr>
-        <w:t xml:space="preserve">Uma </w:t>
-      </w:r>
-      <w:r>
-        <w:rPr>
-          <w:rFonts w:cs="Arial"/>
-          <w:sz w:val="24"/>
-          <w:szCs w:val="24"/>
-          <w:lang w:eastAsia="pt-BR"/>
-        </w:rPr>
-        <w:t>instituição</w:t>
-      </w:r>
-      <w:r>
-        <w:rPr>
-          <w:rFonts w:cs="Arial"/>
-          <w:sz w:val="24"/>
-          <w:szCs w:val="24"/>
-          <w:lang w:eastAsia="pt-BR"/>
-        </w:rPr>
-        <w:t xml:space="preserve"> Y</w:t>
-      </w:r>
-      <w:r>
-        <w:rPr>
-          <w:rFonts w:cs="Arial"/>
-          <w:sz w:val="24"/>
-          <w:szCs w:val="24"/>
-          <w:lang w:eastAsia="pt-BR"/>
-        </w:rPr>
-        <w:t xml:space="preserve"> precisa de materiais para seus alunos</w:t>
-      </w:r>
-      <w:r>
-        <w:rPr>
-          <w:rFonts w:cs="Arial"/>
-          <w:sz w:val="24"/>
-          <w:szCs w:val="24"/>
-          <w:lang w:eastAsia="pt-BR"/>
-        </w:rPr>
-        <w:t>;</w:t>
-      </w:r>
-    </w:p>
-    <w:p>
-      <w:pPr>
-        <w:pStyle w:val="PargrafodaLista"/>
-        <w:numPr>
-          <w:ilvl w:val="0"/>
-          <w:numId w:val="43"/>
-        </w:numPr>
-        <w:spacing w:line="360" w:lineRule="auto"/>
-        <w:rPr>
-          <w:rFonts w:cs="Arial"/>
-          <w:sz w:val="24"/>
-          <w:szCs w:val="24"/>
-          <w:lang w:eastAsia="pt-BR"/>
-        </w:rPr>
-      </w:pPr>
-      <w:r>
-        <w:rPr>
-          <w:rFonts w:cs="Arial"/>
-          <w:sz w:val="24"/>
-          <w:szCs w:val="24"/>
-          <w:lang w:eastAsia="pt-BR"/>
-        </w:rPr>
-        <w:t xml:space="preserve">Essa </w:t>
-      </w:r>
-      <w:r>
-        <w:rPr>
-          <w:rFonts w:cs="Arial"/>
-          <w:sz w:val="24"/>
-          <w:szCs w:val="24"/>
-          <w:lang w:eastAsia="pt-BR"/>
-        </w:rPr>
-        <w:t xml:space="preserve">instituição </w:t>
-      </w:r>
-      <w:r>
-        <w:rPr>
-          <w:rFonts w:cs="Arial"/>
-          <w:sz w:val="24"/>
-          <w:szCs w:val="24"/>
-          <w:lang w:eastAsia="pt-BR"/>
-        </w:rPr>
-        <w:t>Y descobre nossa plataforma (publicidade, redes sociais, busca, recomendação, etc.);</w:t>
-      </w:r>
-    </w:p>
-    <w:p>
-      <w:pPr>
-        <w:pStyle w:val="PargrafodaLista"/>
-        <w:numPr>
-          <w:ilvl w:val="0"/>
-          <w:numId w:val="43"/>
-        </w:numPr>
-        <w:spacing w:line="360" w:lineRule="auto"/>
-        <w:rPr>
-          <w:rFonts w:cs="Arial"/>
-          <w:sz w:val="24"/>
-          <w:szCs w:val="24"/>
-          <w:lang w:eastAsia="pt-BR"/>
-        </w:rPr>
-      </w:pPr>
-      <w:r>
-        <w:rPr>
-          <w:rFonts w:cs="Arial"/>
-          <w:sz w:val="24"/>
-          <w:szCs w:val="24"/>
-          <w:lang w:eastAsia="pt-BR"/>
-        </w:rPr>
-        <w:t>Instituição</w:t>
-      </w:r>
-      <w:r>
-        <w:rPr>
-          <w:rFonts w:cs="Arial"/>
-          <w:sz w:val="24"/>
-          <w:szCs w:val="24"/>
-          <w:lang w:eastAsia="pt-BR"/>
-        </w:rPr>
-        <w:t xml:space="preserve"> Y faz o cadastro no nosso site informando seus dados;</w:t>
-      </w:r>
-    </w:p>
-    <w:p>
-      <w:pPr>
-        <w:pStyle w:val="PargrafodaLista"/>
-        <w:numPr>
-          <w:ilvl w:val="0"/>
-          <w:numId w:val="43"/>
-        </w:numPr>
-        <w:spacing w:line="360" w:lineRule="auto"/>
-        <w:rPr>
-          <w:rFonts w:cs="Arial"/>
-          <w:sz w:val="24"/>
-          <w:szCs w:val="24"/>
-          <w:lang w:eastAsia="pt-BR"/>
-        </w:rPr>
-      </w:pPr>
-      <w:r>
-        <w:rPr>
-          <w:rFonts w:cs="Arial"/>
-          <w:sz w:val="24"/>
-          <w:szCs w:val="24"/>
-          <w:lang w:eastAsia="pt-BR"/>
-        </w:rPr>
-        <w:t>Instituição Y pode preencher ou não formulário indicando e detalhando os materiais dos quais ela precisa</w:t>
-      </w:r>
-      <w:r>
-        <w:rPr>
-          <w:rFonts w:cs="Arial"/>
-          <w:sz w:val="24"/>
-          <w:szCs w:val="24"/>
-          <w:lang w:eastAsia="pt-BR"/>
-        </w:rPr>
-        <w:t>;</w:t>
-      </w:r>
-    </w:p>
-    <w:p>
-      <w:pPr>
-        <w:spacing w:line="360" w:lineRule="auto"/>
-        <w:rPr>
-          <w:rFonts w:cs="Arial"/>
-          <w:sz w:val="24"/>
-          <w:szCs w:val="24"/>
-          <w:lang w:eastAsia="pt-BR"/>
-        </w:rPr>
-      </w:pPr>
-    </w:p>
-    <w:p>
-      <w:pPr>
-        <w:pStyle w:val="PargrafodaLista"/>
-        <w:numPr>
-          <w:ilvl w:val="0"/>
-          <w:numId w:val="43"/>
-        </w:numPr>
-        <w:spacing w:line="360" w:lineRule="auto"/>
-        <w:rPr>
-          <w:rFonts w:cs="Arial"/>
-          <w:sz w:val="24"/>
-          <w:szCs w:val="24"/>
-          <w:lang w:eastAsia="pt-BR"/>
-        </w:rPr>
-      </w:pPr>
-      <w:r>
-        <w:rPr>
-          <w:rFonts w:cs="Arial"/>
-          <w:sz w:val="24"/>
-          <w:szCs w:val="24"/>
-          <w:lang w:eastAsia="pt-BR"/>
-        </w:rPr>
-        <w:t>Caso encontre no nosso site uma instituição para a qual deseja doar materiais, a plataforma intermediará a comunicação entre ambas;</w:t>
-      </w:r>
-    </w:p>
-    <w:p>
-      <w:pPr>
-        <w:pStyle w:val="PargrafodaLista"/>
-        <w:numPr>
-          <w:ilvl w:val="0"/>
-          <w:numId w:val="43"/>
-        </w:numPr>
-        <w:spacing w:line="360" w:lineRule="auto"/>
-        <w:rPr>
-          <w:rFonts w:cs="Arial"/>
-          <w:sz w:val="24"/>
-          <w:szCs w:val="24"/>
-          <w:lang w:eastAsia="pt-BR"/>
-        </w:rPr>
-      </w:pPr>
-      <w:r>
-        <w:rPr>
-          <w:rFonts w:cs="Arial"/>
-          <w:sz w:val="24"/>
-          <w:szCs w:val="24"/>
-          <w:lang w:eastAsia="pt-BR"/>
-        </w:rPr>
-        <w:t>As instituições irão decidir como a doação será feita;</w:t>
-      </w:r>
-    </w:p>
-    <w:p>
-      <w:pPr>
-        <w:pStyle w:val="PargrafodaLista"/>
-        <w:rPr>
-          <w:sz w:val="24"/>
-          <w:szCs w:val="24"/>
-          <w:lang w:eastAsia="pt-BR"/>
-        </w:rPr>
-      </w:pPr>
-    </w:p>
     <w:sectPr>
-      <w:headerReference w:type="default" r:id="rId8"/>
+      <w:headerReference w:type="default" r:id="rId13"/>
       <w:pgSz w:w="11906" w:h="16838"/>
       <w:pgMar w:top="1701" w:right="1134" w:bottom="1134" w:left="1701" w:header="709" w:footer="709" w:gutter="0"/>
       <w:cols w:space="708"/>
@@ -1730,7 +541,7 @@
       <w:rPr>
         <w:noProof/>
       </w:rPr>
-      <w:t>3</w:t>
+      <w:t>1</w:t>
     </w:r>
     <w:r>
       <w:fldChar w:fldCharType="end"/>
@@ -8234,7 +7045,7 @@
 </file>
 
 <file path=customXml/itemProps1.xml><?xml version="1.0" encoding="utf-8"?>
-<ds:datastoreItem xmlns:ds="http://schemas.openxmlformats.org/officeDocument/2006/customXml" ds:itemID="{7535ACA3-11D9-44B9-B307-AB8AA50527E1}">
+<ds:datastoreItem xmlns:ds="http://schemas.openxmlformats.org/officeDocument/2006/customXml" ds:itemID="{1A10AF2F-11F1-4A1D-8EF4-97C0C322F1C0}">
   <ds:schemaRefs>
     <ds:schemaRef ds:uri="http://schemas.openxmlformats.org/officeDocument/2006/bibliography"/>
   </ds:schemaRefs>

</xml_diff>